<commit_message>
Quiz Base de Datos
</commit_message>
<xml_diff>
--- a/Ana Fernanda Franco Gámez/Quiz Base de datos.docx
+++ b/Ana Fernanda Franco Gámez/Quiz Base de datos.docx
@@ -3,7 +3,17 @@
 <w:document xmlns:wpc="http://schemas.microsoft.com/office/word/2010/wordprocessingCanvas" xmlns:cx="http://schemas.microsoft.com/office/drawing/2014/chartex" xmlns:cx1="http://schemas.microsoft.com/office/drawing/2015/9/8/chartex" xmlns:cx2="http://schemas.microsoft.com/office/drawing/2015/10/21/chartex" xmlns:cx3="http://schemas.microsoft.com/office/drawing/2016/5/9/chartex" xmlns:cx4="http://schemas.microsoft.com/office/drawing/2016/5/10/chartex" xmlns:cx5="http://schemas.microsoft.com/office/drawing/2016/5/11/chartex" xmlns:cx6="http://schemas.microsoft.com/office/drawing/2016/5/12/chartex" xmlns:cx7="http://schemas.microsoft.com/office/drawing/2016/5/13/chartex" xmlns:cx8="http://schemas.microsoft.com/office/drawing/2016/5/14/chartex" xmlns:mc="http://schemas.openxmlformats.org/markup-compatibility/2006" xmlns:aink="http://schemas.microsoft.com/office/drawing/2016/ink" xmlns:am3d="http://schemas.microsoft.com/office/drawing/2017/model3d" xmlns:o="urn:schemas-microsoft-com:office:office" xmlns:oel="http://schemas.microsoft.com/office/2019/extlst" xmlns:r="http://schemas.openxmlformats.org/officeDocument/2006/relationships" xmlns:m="http://schemas.openxmlformats.org/officeDocument/2006/math" xmlns:v="urn:schemas-microsoft-com:vml" xmlns:wp14="http://schemas.microsoft.com/office/word/2010/wordprocessingDrawing" xmlns:wp="http://schemas.openxmlformats.org/drawingml/2006/wordprocessingDrawing" xmlns:w10="urn:schemas-microsoft-com:office:word" xmlns:w="http://schemas.openxmlformats.org/wordprocessingml/2006/main" xmlns:w14="http://schemas.microsoft.com/office/word/2010/wordml" xmlns:w15="http://schemas.microsoft.com/office/word/2012/wordml" xmlns:w16cex="http://schemas.microsoft.com/office/word/2018/wordml/cex" xmlns:w16cid="http://schemas.microsoft.com/office/word/2016/wordml/cid" xmlns:w16="http://schemas.microsoft.com/office/word/2018/wordml" xmlns:w16sdtdh="http://schemas.microsoft.com/office/word/2020/wordml/sdtdatahash" xmlns:w16se="http://schemas.microsoft.com/office/word/2015/wordml/symex" xmlns:wpg="http://schemas.microsoft.com/office/word/2010/wordprocessingGroup" xmlns:wpi="http://schemas.microsoft.com/office/word/2010/wordprocessingInk" xmlns:wne="http://schemas.microsoft.com/office/word/2006/wordml" xmlns:wps="http://schemas.microsoft.com/office/word/2010/wordprocessingShape" mc:Ignorable="w14 w15 w16se w16cid w16 w16cex w16sdtdh wp14">
   <w:body>
     <w:p>
-      <w:r>
+      <w:pPr>
+        <w:rPr>
+          <w:b/>
+          <w:bCs/>
+        </w:rPr>
+      </w:pPr>
+      <w:r>
+        <w:rPr>
+          <w:b/>
+          <w:bCs/>
+        </w:rPr>
         <w:t>Quiz Base de datos</w:t>
       </w:r>
     </w:p>
@@ -173,16 +183,7 @@
         <w:t>modificar o eliminar las</w:t>
       </w:r>
       <w:r>
-        <w:t xml:space="preserve"> </w:t>
-      </w:r>
-      <w:r>
-        <w:t xml:space="preserve">mismas </w:t>
-      </w:r>
-      <w:r>
-        <w:t>si es necesario</w:t>
-      </w:r>
-      <w:r>
-        <w:t>.</w:t>
+        <w:t xml:space="preserve"> mismas si es necesario.</w:t>
       </w:r>
     </w:p>
     <w:p>
@@ -544,28 +545,6 @@
           <w:bCs/>
         </w:rPr>
       </w:pPr>
-    </w:p>
-    <w:p>
-      <w:pPr>
-        <w:pStyle w:val="Prrafodelista"/>
-        <w:numPr>
-          <w:ilvl w:val="0"/>
-          <w:numId w:val="2"/>
-        </w:numPr>
-        <w:rPr>
-          <w:b/>
-          <w:bCs/>
-        </w:rPr>
-      </w:pPr>
-      <w:r>
-        <w:t xml:space="preserve">se realiza la </w:t>
-      </w:r>
-      <w:r>
-        <w:t>normalización a</w:t>
-      </w:r>
-      <w:r>
-        <w:t xml:space="preserve"> una base de datos del inventario de un supermercado</w:t>
-      </w:r>
     </w:p>
     <w:p>
       <w:pPr>
@@ -1012,6 +991,7 @@
     </w:p>
     <w:p>
       <w:pPr>
+        <w:jc w:val="center"/>
         <w:rPr>
           <w:b/>
           <w:bCs/>
@@ -1654,6 +1634,7 @@
     </w:p>
     <w:p>
       <w:pPr>
+        <w:jc w:val="center"/>
         <w:rPr>
           <w:b/>
           <w:bCs/>
@@ -1666,14 +1647,6 @@
         </w:rPr>
         <w:t>SEGUNDA FORMA NORMAL</w:t>
       </w:r>
-    </w:p>
-    <w:p>
-      <w:pPr>
-        <w:rPr>
-          <w:b/>
-          <w:bCs/>
-        </w:rPr>
-      </w:pPr>
     </w:p>
     <w:tbl>
       <w:tblPr>
@@ -2364,6 +2337,23 @@
           <w:bCs/>
         </w:rPr>
       </w:pPr>
+    </w:p>
+    <w:p>
+      <w:pPr>
+        <w:rPr>
+          <w:b/>
+          <w:bCs/>
+        </w:rPr>
+      </w:pPr>
+    </w:p>
+    <w:p>
+      <w:pPr>
+        <w:jc w:val="center"/>
+        <w:rPr>
+          <w:b/>
+          <w:bCs/>
+        </w:rPr>
+      </w:pPr>
       <w:r>
         <w:rPr>
           <w:b/>
@@ -2566,6 +2556,585 @@
         </w:tc>
       </w:tr>
     </w:tbl>
+    <w:p>
+      <w:pPr>
+        <w:rPr>
+          <w:b/>
+          <w:bCs/>
+        </w:rPr>
+      </w:pPr>
+    </w:p>
+    <w:tbl>
+      <w:tblPr>
+        <w:tblStyle w:val="Tablaconcuadrcula"/>
+        <w:tblW w:w="0" w:type="auto"/>
+        <w:tblLook w:val="04A0" w:firstRow="1" w:lastRow="0" w:firstColumn="1" w:lastColumn="0" w:noHBand="0" w:noVBand="1"/>
+      </w:tblPr>
+      <w:tblGrid>
+        <w:gridCol w:w="2207"/>
+        <w:gridCol w:w="2207"/>
+        <w:gridCol w:w="2207"/>
+      </w:tblGrid>
+      <w:tr>
+        <w:tc>
+          <w:tcPr>
+            <w:tcW w:w="2207" w:type="dxa"/>
+          </w:tcPr>
+          <w:p>
+            <w:pPr>
+              <w:rPr>
+                <w:b/>
+                <w:bCs/>
+              </w:rPr>
+            </w:pPr>
+            <w:r>
+              <w:rPr>
+                <w:b/>
+                <w:bCs/>
+              </w:rPr>
+              <w:t>Nombre</w:t>
+            </w:r>
+          </w:p>
+        </w:tc>
+        <w:tc>
+          <w:tcPr>
+            <w:tcW w:w="2207" w:type="dxa"/>
+          </w:tcPr>
+          <w:p>
+            <w:pPr>
+              <w:rPr>
+                <w:b/>
+                <w:bCs/>
+              </w:rPr>
+            </w:pPr>
+            <w:r>
+              <w:rPr>
+                <w:b/>
+                <w:bCs/>
+              </w:rPr>
+              <w:t xml:space="preserve">Cantidad </w:t>
+            </w:r>
+          </w:p>
+        </w:tc>
+        <w:tc>
+          <w:tcPr>
+            <w:tcW w:w="2207" w:type="dxa"/>
+          </w:tcPr>
+          <w:p>
+            <w:pPr>
+              <w:rPr>
+                <w:b/>
+                <w:bCs/>
+              </w:rPr>
+            </w:pPr>
+            <w:r>
+              <w:rPr>
+                <w:b/>
+                <w:bCs/>
+              </w:rPr>
+              <w:t>Precio</w:t>
+            </w:r>
+          </w:p>
+        </w:tc>
+      </w:tr>
+      <w:tr>
+        <w:tc>
+          <w:tcPr>
+            <w:tcW w:w="2207" w:type="dxa"/>
+          </w:tcPr>
+          <w:p>
+            <w:proofErr w:type="spellStart"/>
+            <w:r>
+              <w:t>Papel_higiénico</w:t>
+            </w:r>
+            <w:proofErr w:type="spellEnd"/>
+          </w:p>
+        </w:tc>
+        <w:tc>
+          <w:tcPr>
+            <w:tcW w:w="2207" w:type="dxa"/>
+          </w:tcPr>
+          <w:p>
+            <w:pPr>
+              <w:rPr>
+                <w:b/>
+                <w:bCs/>
+              </w:rPr>
+            </w:pPr>
+            <w:r>
+              <w:t>20</w:t>
+            </w:r>
+          </w:p>
+        </w:tc>
+        <w:tc>
+          <w:tcPr>
+            <w:tcW w:w="2207" w:type="dxa"/>
+          </w:tcPr>
+          <w:p>
+            <w:r>
+              <w:t>3000</w:t>
+            </w:r>
+          </w:p>
+        </w:tc>
+      </w:tr>
+      <w:tr>
+        <w:tc>
+          <w:tcPr>
+            <w:tcW w:w="2207" w:type="dxa"/>
+          </w:tcPr>
+          <w:p>
+            <w:r>
+              <w:t>Aceite</w:t>
+            </w:r>
+          </w:p>
+        </w:tc>
+        <w:tc>
+          <w:tcPr>
+            <w:tcW w:w="2207" w:type="dxa"/>
+          </w:tcPr>
+          <w:p>
+            <w:pPr>
+              <w:rPr>
+                <w:b/>
+                <w:bCs/>
+              </w:rPr>
+            </w:pPr>
+            <w:r>
+              <w:t>10</w:t>
+            </w:r>
+          </w:p>
+        </w:tc>
+        <w:tc>
+          <w:tcPr>
+            <w:tcW w:w="2207" w:type="dxa"/>
+          </w:tcPr>
+          <w:p>
+            <w:r>
+              <w:t>2200</w:t>
+            </w:r>
+          </w:p>
+        </w:tc>
+      </w:tr>
+      <w:tr>
+        <w:tc>
+          <w:tcPr>
+            <w:tcW w:w="2207" w:type="dxa"/>
+          </w:tcPr>
+          <w:p>
+            <w:r>
+              <w:t>Jabón en polvo</w:t>
+            </w:r>
+          </w:p>
+        </w:tc>
+        <w:tc>
+          <w:tcPr>
+            <w:tcW w:w="2207" w:type="dxa"/>
+          </w:tcPr>
+          <w:p>
+            <w:pPr>
+              <w:rPr>
+                <w:b/>
+                <w:bCs/>
+              </w:rPr>
+            </w:pPr>
+            <w:r>
+              <w:t>20</w:t>
+            </w:r>
+          </w:p>
+        </w:tc>
+        <w:tc>
+          <w:tcPr>
+            <w:tcW w:w="2207" w:type="dxa"/>
+          </w:tcPr>
+          <w:p>
+            <w:r>
+              <w:t>5000</w:t>
+            </w:r>
+          </w:p>
+        </w:tc>
+      </w:tr>
+      <w:tr>
+        <w:tc>
+          <w:tcPr>
+            <w:tcW w:w="2207" w:type="dxa"/>
+          </w:tcPr>
+          <w:p>
+            <w:r>
+              <w:t>Arroz</w:t>
+            </w:r>
+          </w:p>
+        </w:tc>
+        <w:tc>
+          <w:tcPr>
+            <w:tcW w:w="2207" w:type="dxa"/>
+          </w:tcPr>
+          <w:p>
+            <w:pPr>
+              <w:rPr>
+                <w:b/>
+                <w:bCs/>
+              </w:rPr>
+            </w:pPr>
+            <w:r>
+              <w:t>30</w:t>
+            </w:r>
+          </w:p>
+        </w:tc>
+        <w:tc>
+          <w:tcPr>
+            <w:tcW w:w="2207" w:type="dxa"/>
+          </w:tcPr>
+          <w:p>
+            <w:r>
+              <w:t>4000</w:t>
+            </w:r>
+          </w:p>
+        </w:tc>
+      </w:tr>
+    </w:tbl>
+    <w:p>
+      <w:pPr>
+        <w:rPr>
+          <w:b/>
+          <w:bCs/>
+        </w:rPr>
+      </w:pPr>
+    </w:p>
+    <w:tbl>
+      <w:tblPr>
+        <w:tblStyle w:val="Tablaconcuadrcula"/>
+        <w:tblW w:w="0" w:type="auto"/>
+        <w:tblLook w:val="04A0" w:firstRow="1" w:lastRow="0" w:firstColumn="1" w:lastColumn="0" w:noHBand="0" w:noVBand="1"/>
+      </w:tblPr>
+      <w:tblGrid>
+        <w:gridCol w:w="1696"/>
+        <w:gridCol w:w="2127"/>
+      </w:tblGrid>
+      <w:tr>
+        <w:tc>
+          <w:tcPr>
+            <w:tcW w:w="1696" w:type="dxa"/>
+          </w:tcPr>
+          <w:p>
+            <w:pPr>
+              <w:rPr>
+                <w:b/>
+                <w:bCs/>
+              </w:rPr>
+            </w:pPr>
+            <w:proofErr w:type="spellStart"/>
+            <w:r>
+              <w:rPr>
+                <w:b/>
+                <w:bCs/>
+              </w:rPr>
+              <w:t>Id_Producto</w:t>
+            </w:r>
+            <w:proofErr w:type="spellEnd"/>
+          </w:p>
+        </w:tc>
+        <w:tc>
+          <w:tcPr>
+            <w:tcW w:w="2127" w:type="dxa"/>
+          </w:tcPr>
+          <w:p>
+            <w:pPr>
+              <w:rPr>
+                <w:b/>
+                <w:bCs/>
+              </w:rPr>
+            </w:pPr>
+            <w:r>
+              <w:rPr>
+                <w:b/>
+                <w:bCs/>
+              </w:rPr>
+              <w:t>Proveedor</w:t>
+            </w:r>
+          </w:p>
+        </w:tc>
+      </w:tr>
+      <w:tr>
+        <w:tc>
+          <w:tcPr>
+            <w:tcW w:w="1696" w:type="dxa"/>
+          </w:tcPr>
+          <w:p>
+            <w:pPr>
+              <w:rPr>
+                <w:b/>
+                <w:bCs/>
+              </w:rPr>
+            </w:pPr>
+            <w:r>
+              <w:t>1234</w:t>
+            </w:r>
+          </w:p>
+        </w:tc>
+        <w:tc>
+          <w:tcPr>
+            <w:tcW w:w="2127" w:type="dxa"/>
+          </w:tcPr>
+          <w:p>
+            <w:pPr>
+              <w:rPr>
+                <w:b/>
+                <w:bCs/>
+              </w:rPr>
+            </w:pPr>
+            <w:r>
+              <w:t>Familia</w:t>
+            </w:r>
+          </w:p>
+        </w:tc>
+      </w:tr>
+      <w:tr>
+        <w:tc>
+          <w:tcPr>
+            <w:tcW w:w="1696" w:type="dxa"/>
+          </w:tcPr>
+          <w:p>
+            <w:pPr>
+              <w:rPr>
+                <w:b/>
+                <w:bCs/>
+              </w:rPr>
+            </w:pPr>
+            <w:r>
+              <w:t>1234</w:t>
+            </w:r>
+          </w:p>
+        </w:tc>
+        <w:tc>
+          <w:tcPr>
+            <w:tcW w:w="2127" w:type="dxa"/>
+          </w:tcPr>
+          <w:p>
+            <w:pPr>
+              <w:rPr>
+                <w:b/>
+                <w:bCs/>
+              </w:rPr>
+            </w:pPr>
+            <w:r>
+              <w:t>Scott</w:t>
+            </w:r>
+          </w:p>
+        </w:tc>
+      </w:tr>
+      <w:tr>
+        <w:tc>
+          <w:tcPr>
+            <w:tcW w:w="1696" w:type="dxa"/>
+          </w:tcPr>
+          <w:p>
+            <w:pPr>
+              <w:rPr>
+                <w:b/>
+                <w:bCs/>
+              </w:rPr>
+            </w:pPr>
+            <w:r>
+              <w:t>9876</w:t>
+            </w:r>
+          </w:p>
+        </w:tc>
+        <w:tc>
+          <w:tcPr>
+            <w:tcW w:w="2127" w:type="dxa"/>
+          </w:tcPr>
+          <w:p>
+            <w:pPr>
+              <w:rPr>
+                <w:b/>
+                <w:bCs/>
+              </w:rPr>
+            </w:pPr>
+            <w:r>
+              <w:t>Oliva</w:t>
+            </w:r>
+          </w:p>
+        </w:tc>
+      </w:tr>
+      <w:tr>
+        <w:tc>
+          <w:tcPr>
+            <w:tcW w:w="1696" w:type="dxa"/>
+          </w:tcPr>
+          <w:p>
+            <w:pPr>
+              <w:rPr>
+                <w:b/>
+                <w:bCs/>
+              </w:rPr>
+            </w:pPr>
+            <w:r>
+              <w:t>9876</w:t>
+            </w:r>
+          </w:p>
+        </w:tc>
+        <w:tc>
+          <w:tcPr>
+            <w:tcW w:w="2127" w:type="dxa"/>
+          </w:tcPr>
+          <w:p>
+            <w:pPr>
+              <w:rPr>
+                <w:b/>
+                <w:bCs/>
+              </w:rPr>
+            </w:pPr>
+            <w:r>
+              <w:t>Oleoflor</w:t>
+            </w:r>
+          </w:p>
+        </w:tc>
+      </w:tr>
+      <w:tr>
+        <w:tc>
+          <w:tcPr>
+            <w:tcW w:w="1696" w:type="dxa"/>
+          </w:tcPr>
+          <w:p>
+            <w:pPr>
+              <w:rPr>
+                <w:b/>
+                <w:bCs/>
+              </w:rPr>
+            </w:pPr>
+            <w:r>
+              <w:t>5674</w:t>
+            </w:r>
+          </w:p>
+        </w:tc>
+        <w:tc>
+          <w:tcPr>
+            <w:tcW w:w="2127" w:type="dxa"/>
+          </w:tcPr>
+          <w:p>
+            <w:pPr>
+              <w:rPr>
+                <w:b/>
+                <w:bCs/>
+              </w:rPr>
+            </w:pPr>
+            <w:r>
+              <w:t>Dersa</w:t>
+            </w:r>
+          </w:p>
+        </w:tc>
+      </w:tr>
+      <w:tr>
+        <w:tc>
+          <w:tcPr>
+            <w:tcW w:w="1696" w:type="dxa"/>
+          </w:tcPr>
+          <w:p>
+            <w:pPr>
+              <w:rPr>
+                <w:b/>
+                <w:bCs/>
+              </w:rPr>
+            </w:pPr>
+            <w:r>
+              <w:t>5674</w:t>
+            </w:r>
+          </w:p>
+        </w:tc>
+        <w:tc>
+          <w:tcPr>
+            <w:tcW w:w="2127" w:type="dxa"/>
+          </w:tcPr>
+          <w:p>
+            <w:pPr>
+              <w:rPr>
+                <w:b/>
+                <w:bCs/>
+              </w:rPr>
+            </w:pPr>
+            <w:r>
+              <w:t>Ariel</w:t>
+            </w:r>
+          </w:p>
+        </w:tc>
+      </w:tr>
+      <w:tr>
+        <w:tc>
+          <w:tcPr>
+            <w:tcW w:w="1696" w:type="dxa"/>
+          </w:tcPr>
+          <w:p>
+            <w:pPr>
+              <w:rPr>
+                <w:b/>
+                <w:bCs/>
+              </w:rPr>
+            </w:pPr>
+            <w:r>
+              <w:t>3236</w:t>
+            </w:r>
+          </w:p>
+        </w:tc>
+        <w:tc>
+          <w:tcPr>
+            <w:tcW w:w="2127" w:type="dxa"/>
+          </w:tcPr>
+          <w:p>
+            <w:pPr>
+              <w:rPr>
+                <w:b/>
+                <w:bCs/>
+              </w:rPr>
+            </w:pPr>
+            <w:r>
+              <w:t>Diana</w:t>
+            </w:r>
+          </w:p>
+        </w:tc>
+      </w:tr>
+      <w:tr>
+        <w:tc>
+          <w:tcPr>
+            <w:tcW w:w="1696" w:type="dxa"/>
+          </w:tcPr>
+          <w:p>
+            <w:pPr>
+              <w:rPr>
+                <w:b/>
+                <w:bCs/>
+              </w:rPr>
+            </w:pPr>
+            <w:r>
+              <w:t>3236</w:t>
+            </w:r>
+          </w:p>
+        </w:tc>
+        <w:tc>
+          <w:tcPr>
+            <w:tcW w:w="2127" w:type="dxa"/>
+          </w:tcPr>
+          <w:p>
+            <w:pPr>
+              <w:rPr>
+                <w:b/>
+                <w:bCs/>
+              </w:rPr>
+            </w:pPr>
+            <w:r>
+              <w:t>Casanare</w:t>
+            </w:r>
+          </w:p>
+        </w:tc>
+      </w:tr>
+    </w:tbl>
+    <w:p>
+      <w:pPr>
+        <w:rPr>
+          <w:b/>
+          <w:bCs/>
+        </w:rPr>
+      </w:pPr>
+    </w:p>
     <w:p>
       <w:pPr>
         <w:rPr>

</xml_diff>